<commit_message>
styling of the form and database connection
</commit_message>
<xml_diff>
--- a/Documentation/Review2.docx
+++ b/Documentation/Review2.docx
@@ -76,15 +76,48 @@
         <w:t xml:space="preserve">Database: </w:t>
       </w:r>
       <w:r>
-        <w:t xml:space="preserve">Designed the Database of the project Visual Annotation Blog. The table visual in the visualannotationblog database keeps track of all the data uploaded by the mediators which consists of Poem Text, user Id, text, image, video, </w:t>
+        <w:t>Designed the Database of the project Visual Annotation Blog. The table visual in the visualannotationblog database keeps track of all the data uploaded by the mediators which consists of Poem Text, user Id, text, image, video, url and reflect.</w:t>
       </w:r>
-      <w:proofErr w:type="spellStart"/>
+    </w:p>
+    <w:p>
+      <w:pPr>
+        <w:rPr>
+          <w:b/>
+        </w:rPr>
+      </w:pPr>
+    </w:p>
+    <w:p>
+      <w:pPr>
+        <w:rPr>
+          <w:b/>
+        </w:rPr>
+      </w:pPr>
       <w:r>
-        <w:t>url</w:t>
+        <w:rPr>
+          <w:b/>
+        </w:rPr>
+        <w:t>Discussion Points:</w:t>
       </w:r>
-      <w:proofErr w:type="spellEnd"/>
+    </w:p>
+    <w:p>
+      <w:pPr>
+        <w:pStyle w:val="ListParagraph"/>
+        <w:numPr>
+          <w:ilvl w:val="0"/>
+          <w:numId w:val="1"/>
+        </w:numPr>
+        <w:rPr>
+          <w:b/>
+        </w:rPr>
+      </w:pPr>
       <w:r>
-        <w:t xml:space="preserve"> and reflect.</w:t>
+        <w:t>Are there any mandatory fields in the phase box for the user to complete the phase</w:t>
+      </w:r>
+      <w:r>
+        <w:t xml:space="preserve"> </w:t>
+      </w:r>
+      <w:r>
+        <w:t>box?</w:t>
       </w:r>
     </w:p>
     <w:p>
@@ -116,7 +149,7 @@
   <w:abstractNum w:abstractNumId="0" w15:restartNumberingAfterBreak="0">
     <w:nsid w:val="72822479"/>
     <w:multiLevelType w:val="hybridMultilevel"/>
-    <w:tmpl w:val="F16202F4"/>
+    <w:tmpl w:val="1E5C14B2"/>
     <w:lvl w:ilvl="0" w:tplc="04090001">
       <w:start w:val="1"/>
       <w:numFmt w:val="bullet"/>

</xml_diff>